<commit_message>
Fix crash-Accept socket on stack was killing pClientConnection. Still leaving memory when PAG shuts down.
</commit_message>
<xml_diff>
--- a/PA2Win/PA2Win/Docs/Why does SCM structure have Client Send.docx
+++ b/PA2Win/PA2Win/Docs/Why does SCM structure have Client Send.docx
@@ -2308,234 +2308,1223 @@
         </w:rPr>
         <w:t xml:space="preserve"> object at $0041BA88, </w:t>
       </w:r>
+      <w:r>
+        <w:rPr>
+          <w:rFonts w:ascii="Consolas" w:hAnsi="Consolas" w:cs="Consolas"/>
+          <w:b/>
+          <w:color w:val="000000"/>
+          <w:sz w:val="19"/>
+          <w:szCs w:val="19"/>
+          <w:highlight w:val="white"/>
+        </w:rPr>
+        <w:t>4280</w:t>
+      </w:r>
+      <w:r>
+        <w:rPr>
+          <w:rFonts w:ascii="Consolas" w:hAnsi="Consolas" w:cs="Consolas"/>
+          <w:color w:val="000000"/>
+          <w:sz w:val="19"/>
+          <w:szCs w:val="19"/>
+          <w:highlight w:val="white"/>
+        </w:rPr>
+        <w:t xml:space="preserve"> bytes long</w:t>
+      </w:r>
+    </w:p>
+    <w:p>
+      <w:pPr>
+        <w:autoSpaceDE w:val="0"/>
+        <w:autoSpaceDN w:val="0"/>
+        <w:adjustRightInd w:val="0"/>
+        <w:spacing w:after="0" w:line="240" w:lineRule="auto"/>
+        <w:rPr>
+          <w:rFonts w:ascii="Consolas" w:hAnsi="Consolas" w:cs="Consolas"/>
+          <w:color w:val="000000"/>
+          <w:sz w:val="19"/>
+          <w:szCs w:val="19"/>
+          <w:highlight w:val="white"/>
+        </w:rPr>
+      </w:pPr>
+      <w:r>
+        <w:rPr>
+          <w:rFonts w:ascii="Consolas" w:hAnsi="Consolas" w:cs="Consolas"/>
+          <w:color w:val="000000"/>
+          <w:sz w:val="19"/>
+          <w:szCs w:val="19"/>
+          <w:highlight w:val="white"/>
+        </w:rPr>
+        <w:t>{4934} client block at 0x004191F8, subtype c0, 108 bytes long.</w:t>
+      </w:r>
+    </w:p>
+    <w:p>
+      <w:pPr>
+        <w:autoSpaceDE w:val="0"/>
+        <w:autoSpaceDN w:val="0"/>
+        <w:adjustRightInd w:val="0"/>
+        <w:spacing w:after="0" w:line="240" w:lineRule="auto"/>
+        <w:rPr>
+          <w:rFonts w:ascii="Consolas" w:hAnsi="Consolas" w:cs="Consolas"/>
+          <w:color w:val="000000"/>
+          <w:sz w:val="19"/>
+          <w:szCs w:val="19"/>
+          <w:highlight w:val="white"/>
+        </w:rPr>
+      </w:pPr>
+      <w:r>
+        <w:rPr>
+          <w:rFonts w:ascii="Consolas" w:hAnsi="Consolas" w:cs="Consolas"/>
+          <w:color w:val="000000"/>
+          <w:sz w:val="19"/>
+          <w:szCs w:val="19"/>
+          <w:highlight w:val="white"/>
+        </w:rPr>
+        <w:t xml:space="preserve">f:\dd\vctools\vc7libs\ship\atlmfc\src\mfc\dumpcont.cpp(23) : </w:t>
+      </w:r>
+      <w:proofErr w:type="spellStart"/>
+      <w:r>
+        <w:rPr>
+          <w:rFonts w:ascii="Consolas" w:hAnsi="Consolas" w:cs="Consolas"/>
+          <w:color w:val="000000"/>
+          <w:sz w:val="19"/>
+          <w:szCs w:val="19"/>
+          <w:highlight w:val="white"/>
+        </w:rPr>
+        <w:t>atlTraceGeneral</w:t>
+      </w:r>
+      <w:proofErr w:type="spellEnd"/>
+      <w:r>
+        <w:rPr>
+          <w:rFonts w:ascii="Consolas" w:hAnsi="Consolas" w:cs="Consolas"/>
+          <w:color w:val="000000"/>
+          <w:sz w:val="19"/>
+          <w:szCs w:val="19"/>
+          <w:highlight w:val="white"/>
+        </w:rPr>
+        <w:t xml:space="preserve"> - a </w:t>
+      </w:r>
+      <w:proofErr w:type="spellStart"/>
+      <w:r>
+        <w:rPr>
+          <w:rFonts w:ascii="Consolas" w:hAnsi="Consolas" w:cs="Consolas"/>
+          <w:b/>
+          <w:color w:val="000000"/>
+          <w:sz w:val="19"/>
+          <w:szCs w:val="19"/>
+          <w:highlight w:val="white"/>
+        </w:rPr>
+        <w:t>CServerSocketOwnerThread</w:t>
+      </w:r>
+      <w:proofErr w:type="spellEnd"/>
+      <w:r>
+        <w:rPr>
+          <w:rFonts w:ascii="Consolas" w:hAnsi="Consolas" w:cs="Consolas"/>
+          <w:color w:val="000000"/>
+          <w:sz w:val="19"/>
+          <w:szCs w:val="19"/>
+          <w:highlight w:val="white"/>
+        </w:rPr>
+        <w:t xml:space="preserve"> object at $004191F8, 108 bytes long</w:t>
+      </w:r>
+    </w:p>
+    <w:p>
+      <w:pPr>
+        <w:autoSpaceDE w:val="0"/>
+        <w:autoSpaceDN w:val="0"/>
+        <w:adjustRightInd w:val="0"/>
+        <w:spacing w:after="0" w:line="240" w:lineRule="auto"/>
+        <w:rPr>
+          <w:rFonts w:ascii="Consolas" w:hAnsi="Consolas" w:cs="Consolas"/>
+          <w:color w:val="000000"/>
+          <w:sz w:val="19"/>
+          <w:szCs w:val="19"/>
+          <w:highlight w:val="white"/>
+        </w:rPr>
+      </w:pPr>
+      <w:r>
+        <w:rPr>
+          <w:rFonts w:ascii="Consolas" w:hAnsi="Consolas" w:cs="Consolas"/>
+          <w:color w:val="000000"/>
+          <w:sz w:val="19"/>
+          <w:szCs w:val="19"/>
+          <w:highlight w:val="white"/>
+        </w:rPr>
+        <w:t>f:\dd\vctools\vc7libs\ship\atlmfc\src\mfc\strcore.cpp(162) : {4902} normal block at 0x003E6580, 44 bytes long.</w:t>
+      </w:r>
+    </w:p>
+    <w:p>
+      <w:pPr>
+        <w:autoSpaceDE w:val="0"/>
+        <w:autoSpaceDN w:val="0"/>
+        <w:adjustRightInd w:val="0"/>
+        <w:spacing w:after="0" w:line="240" w:lineRule="auto"/>
+        <w:rPr>
+          <w:rFonts w:ascii="Consolas" w:hAnsi="Consolas" w:cs="Consolas"/>
+          <w:color w:val="000000"/>
+          <w:sz w:val="19"/>
+          <w:szCs w:val="19"/>
+          <w:highlight w:val="white"/>
+        </w:rPr>
+      </w:pPr>
+      <w:r>
+        <w:rPr>
+          <w:rFonts w:ascii="Consolas" w:hAnsi="Consolas" w:cs="Consolas"/>
+          <w:color w:val="000000"/>
+          <w:sz w:val="19"/>
+          <w:szCs w:val="19"/>
+          <w:highlight w:val="white"/>
+        </w:rPr>
+        <w:t xml:space="preserve"> Data: &lt; 8              &gt; C0 38 A2 0F 0D 00 00 00 0D 00 00 00 01 00 00 00 </w:t>
+      </w:r>
+    </w:p>
+    <w:p>
+      <w:pPr>
+        <w:autoSpaceDE w:val="0"/>
+        <w:autoSpaceDN w:val="0"/>
+        <w:adjustRightInd w:val="0"/>
+        <w:spacing w:after="0" w:line="240" w:lineRule="auto"/>
+        <w:rPr>
+          <w:rFonts w:ascii="Consolas" w:hAnsi="Consolas" w:cs="Consolas"/>
+          <w:color w:val="000000"/>
+          <w:sz w:val="19"/>
+          <w:szCs w:val="19"/>
+          <w:highlight w:val="white"/>
+        </w:rPr>
+      </w:pPr>
+      <w:r>
+        <w:rPr>
+          <w:rFonts w:ascii="Consolas" w:hAnsi="Consolas" w:cs="Consolas"/>
+          <w:color w:val="000000"/>
+          <w:sz w:val="19"/>
+          <w:szCs w:val="19"/>
+          <w:highlight w:val="white"/>
+        </w:rPr>
+        <w:t>Object dump complete.</w:t>
+      </w:r>
+    </w:p>
+    <w:p>
+      <w:pPr>
+        <w:autoSpaceDE w:val="0"/>
+        <w:autoSpaceDN w:val="0"/>
+        <w:adjustRightInd w:val="0"/>
+        <w:spacing w:after="0" w:line="240" w:lineRule="auto"/>
+        <w:rPr>
+          <w:rFonts w:ascii="Consolas" w:hAnsi="Consolas" w:cs="Consolas"/>
+          <w:color w:val="000000"/>
+          <w:sz w:val="19"/>
+          <w:szCs w:val="19"/>
+          <w:highlight w:val="white"/>
+        </w:rPr>
+      </w:pPr>
+      <w:r>
+        <w:rPr>
+          <w:rFonts w:ascii="Consolas" w:hAnsi="Consolas" w:cs="Consolas"/>
+          <w:color w:val="000000"/>
+          <w:sz w:val="19"/>
+          <w:szCs w:val="19"/>
+          <w:highlight w:val="white"/>
+        </w:rPr>
+        <w:t>The program '[10976] PA2Win.exe</w:t>
+      </w:r>
+      <w:r>
+        <w:rPr>
+          <w:rFonts w:ascii="Consolas" w:hAnsi="Consolas" w:cs="Consolas"/>
+          <w:color w:val="000000"/>
+          <w:sz w:val="19"/>
+          <w:szCs w:val="19"/>
+          <w:highlight w:val="white"/>
+        </w:rPr>
+        <w:t>' has exited with code 0 (0x0).</w:t>
+      </w:r>
+    </w:p>
+    <w:p>
+      <w:pPr>
+        <w:rPr>
+          <w:rFonts w:ascii="Consolas" w:hAnsi="Consolas" w:cs="Consolas"/>
+          <w:color w:val="000000"/>
+          <w:sz w:val="19"/>
+          <w:szCs w:val="19"/>
+          <w:highlight w:val="white"/>
+        </w:rPr>
+      </w:pPr>
+      <w:r>
+        <w:rPr>
+          <w:rFonts w:ascii="Consolas" w:hAnsi="Consolas" w:cs="Consolas"/>
+          <w:color w:val="000000"/>
+          <w:sz w:val="19"/>
+          <w:szCs w:val="19"/>
+          <w:highlight w:val="white"/>
+        </w:rPr>
+        <w:br w:type="page"/>
+      </w:r>
+    </w:p>
+    <w:p>
+      <w:pPr>
+        <w:autoSpaceDE w:val="0"/>
+        <w:autoSpaceDN w:val="0"/>
+        <w:adjustRightInd w:val="0"/>
+        <w:spacing w:after="0" w:line="240" w:lineRule="auto"/>
+        <w:rPr>
+          <w:rFonts w:ascii="Comic Sans MS" w:hAnsi="Comic Sans MS" w:cs="Consolas"/>
+          <w:color w:val="000000"/>
+          <w:sz w:val="24"/>
+          <w:szCs w:val="24"/>
+          <w:highlight w:val="white"/>
+        </w:rPr>
+      </w:pPr>
+      <w:r>
+        <w:rPr>
+          <w:rFonts w:ascii="Comic Sans MS" w:hAnsi="Comic Sans MS" w:cs="Consolas"/>
+          <w:color w:val="000000"/>
+          <w:sz w:val="24"/>
+          <w:szCs w:val="24"/>
+          <w:highlight w:val="white"/>
+        </w:rPr>
+        <w:lastRenderedPageBreak/>
+        <w:t>End of day 2017-04-27 PAG gets simulated data. Still leaves some memory on windows shut down.</w:t>
+      </w:r>
+    </w:p>
+    <w:p>
+      <w:pPr>
+        <w:autoSpaceDE w:val="0"/>
+        <w:autoSpaceDN w:val="0"/>
+        <w:adjustRightInd w:val="0"/>
+        <w:spacing w:after="0" w:line="240" w:lineRule="auto"/>
+        <w:rPr>
+          <w:rFonts w:ascii="Consolas" w:hAnsi="Consolas" w:cs="Consolas"/>
+          <w:color w:val="000000"/>
+          <w:sz w:val="19"/>
+          <w:szCs w:val="19"/>
+          <w:highlight w:val="white"/>
+        </w:rPr>
+      </w:pPr>
+    </w:p>
+    <w:p>
+      <w:pPr>
+        <w:autoSpaceDE w:val="0"/>
+        <w:autoSpaceDN w:val="0"/>
+        <w:adjustRightInd w:val="0"/>
+        <w:spacing w:after="0" w:line="240" w:lineRule="auto"/>
+        <w:rPr>
+          <w:rFonts w:ascii="Consolas" w:hAnsi="Consolas" w:cs="Consolas"/>
+          <w:color w:val="000000"/>
+          <w:sz w:val="19"/>
+          <w:szCs w:val="19"/>
+          <w:highlight w:val="white"/>
+        </w:rPr>
+      </w:pPr>
+      <w:r>
+        <w:rPr>
+          <w:rFonts w:ascii="Consolas" w:hAnsi="Consolas" w:cs="Consolas"/>
+          <w:color w:val="000000"/>
+          <w:sz w:val="19"/>
+          <w:szCs w:val="19"/>
+          <w:highlight w:val="white"/>
+        </w:rPr>
+        <w:t>Detected memory leaks!</w:t>
+      </w:r>
+    </w:p>
+    <w:p>
+      <w:pPr>
+        <w:autoSpaceDE w:val="0"/>
+        <w:autoSpaceDN w:val="0"/>
+        <w:adjustRightInd w:val="0"/>
+        <w:spacing w:after="0" w:line="240" w:lineRule="auto"/>
+        <w:rPr>
+          <w:rFonts w:ascii="Consolas" w:hAnsi="Consolas" w:cs="Consolas"/>
+          <w:color w:val="000000"/>
+          <w:sz w:val="19"/>
+          <w:szCs w:val="19"/>
+          <w:highlight w:val="white"/>
+        </w:rPr>
+      </w:pPr>
+      <w:r>
+        <w:rPr>
+          <w:rFonts w:ascii="Consolas" w:hAnsi="Consolas" w:cs="Consolas"/>
+          <w:color w:val="000000"/>
+          <w:sz w:val="19"/>
+          <w:szCs w:val="19"/>
+          <w:highlight w:val="white"/>
+        </w:rPr>
+        <w:t>Dumping objects -&gt;</w:t>
+      </w:r>
+    </w:p>
+    <w:p>
+      <w:pPr>
+        <w:autoSpaceDE w:val="0"/>
+        <w:autoSpaceDN w:val="0"/>
+        <w:adjustRightInd w:val="0"/>
+        <w:spacing w:after="0" w:line="240" w:lineRule="auto"/>
+        <w:rPr>
+          <w:rFonts w:ascii="Consolas" w:hAnsi="Consolas" w:cs="Consolas"/>
+          <w:color w:val="000000"/>
+          <w:sz w:val="19"/>
+          <w:szCs w:val="19"/>
+          <w:highlight w:val="white"/>
+        </w:rPr>
+      </w:pPr>
+      <w:r>
+        <w:rPr>
+          <w:rFonts w:ascii="Consolas" w:hAnsi="Consolas" w:cs="Consolas"/>
+          <w:color w:val="000000"/>
+          <w:sz w:val="19"/>
+          <w:szCs w:val="19"/>
+          <w:highlight w:val="white"/>
+        </w:rPr>
+        <w:t>e:\phasedarrayii\phasedarray_ii_tfs\pa2win\pa2win\serverrcvlistthread.cpp(78) : {5890} client block at 0x004EBA08, subtype c0, 96 bytes long.</w:t>
+      </w:r>
+    </w:p>
+    <w:p>
+      <w:pPr>
+        <w:autoSpaceDE w:val="0"/>
+        <w:autoSpaceDN w:val="0"/>
+        <w:adjustRightInd w:val="0"/>
+        <w:spacing w:after="0" w:line="240" w:lineRule="auto"/>
+        <w:rPr>
+          <w:rFonts w:ascii="Consolas" w:hAnsi="Consolas" w:cs="Consolas"/>
+          <w:color w:val="000000"/>
+          <w:sz w:val="19"/>
+          <w:szCs w:val="19"/>
+          <w:highlight w:val="white"/>
+        </w:rPr>
+      </w:pPr>
+      <w:r>
+        <w:rPr>
+          <w:rFonts w:ascii="Consolas" w:hAnsi="Consolas" w:cs="Consolas"/>
+          <w:color w:val="000000"/>
+          <w:sz w:val="19"/>
+          <w:szCs w:val="19"/>
+          <w:highlight w:val="white"/>
+        </w:rPr>
+        <w:t xml:space="preserve">f:\dd\vctools\vc7libs\ship\atlmfc\src\mfc\dumpcont.cpp(23) : </w:t>
+      </w:r>
+      <w:proofErr w:type="spellStart"/>
+      <w:r>
+        <w:rPr>
+          <w:rFonts w:ascii="Consolas" w:hAnsi="Consolas" w:cs="Consolas"/>
+          <w:color w:val="000000"/>
+          <w:sz w:val="19"/>
+          <w:szCs w:val="19"/>
+          <w:highlight w:val="white"/>
+        </w:rPr>
+        <w:t>atlTraceGeneral</w:t>
+      </w:r>
+      <w:proofErr w:type="spellEnd"/>
+      <w:r>
+        <w:rPr>
+          <w:rFonts w:ascii="Consolas" w:hAnsi="Consolas" w:cs="Consolas"/>
+          <w:color w:val="000000"/>
+          <w:sz w:val="19"/>
+          <w:szCs w:val="19"/>
+          <w:highlight w:val="white"/>
+        </w:rPr>
+        <w:t xml:space="preserve"> - a </w:t>
+      </w:r>
+      <w:proofErr w:type="spellStart"/>
+      <w:r>
+        <w:rPr>
+          <w:rFonts w:ascii="Consolas" w:hAnsi="Consolas" w:cs="Consolas"/>
+          <w:color w:val="000000"/>
+          <w:sz w:val="19"/>
+          <w:szCs w:val="19"/>
+          <w:highlight w:val="white"/>
+        </w:rPr>
+        <w:t>CServerRcvListThread</w:t>
+      </w:r>
+      <w:proofErr w:type="spellEnd"/>
+      <w:r>
+        <w:rPr>
+          <w:rFonts w:ascii="Consolas" w:hAnsi="Consolas" w:cs="Consolas"/>
+          <w:color w:val="000000"/>
+          <w:sz w:val="19"/>
+          <w:szCs w:val="19"/>
+          <w:highlight w:val="white"/>
+        </w:rPr>
+        <w:t xml:space="preserve"> object at $004EBA08, 96 bytes long</w:t>
+      </w:r>
+    </w:p>
+    <w:p>
+      <w:pPr>
+        <w:autoSpaceDE w:val="0"/>
+        <w:autoSpaceDN w:val="0"/>
+        <w:adjustRightInd w:val="0"/>
+        <w:spacing w:after="0" w:line="240" w:lineRule="auto"/>
+        <w:rPr>
+          <w:rFonts w:ascii="Consolas" w:hAnsi="Consolas" w:cs="Consolas"/>
+          <w:color w:val="000000"/>
+          <w:sz w:val="19"/>
+          <w:szCs w:val="19"/>
+          <w:highlight w:val="white"/>
+        </w:rPr>
+      </w:pPr>
+      <w:r>
+        <w:rPr>
+          <w:rFonts w:ascii="Consolas" w:hAnsi="Consolas" w:cs="Consolas"/>
+          <w:color w:val="000000"/>
+          <w:sz w:val="19"/>
+          <w:szCs w:val="19"/>
+          <w:highlight w:val="white"/>
+        </w:rPr>
+        <w:t>{5817} normal block at 0x004EA1C0, 496 bytes long.</w:t>
+      </w:r>
+    </w:p>
+    <w:p>
+      <w:pPr>
+        <w:autoSpaceDE w:val="0"/>
+        <w:autoSpaceDN w:val="0"/>
+        <w:adjustRightInd w:val="0"/>
+        <w:spacing w:after="0" w:line="240" w:lineRule="auto"/>
+        <w:rPr>
+          <w:rFonts w:ascii="Consolas" w:hAnsi="Consolas" w:cs="Consolas"/>
+          <w:color w:val="000000"/>
+          <w:sz w:val="19"/>
+          <w:szCs w:val="19"/>
+          <w:highlight w:val="white"/>
+        </w:rPr>
+      </w:pPr>
+      <w:r>
+        <w:rPr>
+          <w:rFonts w:ascii="Consolas" w:hAnsi="Consolas" w:cs="Consolas"/>
+          <w:color w:val="000000"/>
+          <w:sz w:val="19"/>
+          <w:szCs w:val="19"/>
+          <w:highlight w:val="white"/>
+        </w:rPr>
+        <w:t xml:space="preserve"> Data: &lt;                &gt; CD </w:t>
+      </w:r>
+      <w:proofErr w:type="spellStart"/>
+      <w:r>
+        <w:rPr>
+          <w:rFonts w:ascii="Consolas" w:hAnsi="Consolas" w:cs="Consolas"/>
+          <w:color w:val="000000"/>
+          <w:sz w:val="19"/>
+          <w:szCs w:val="19"/>
+          <w:highlight w:val="white"/>
+        </w:rPr>
+        <w:t>CD</w:t>
+      </w:r>
+      <w:proofErr w:type="spellEnd"/>
+      <w:r>
+        <w:rPr>
+          <w:rFonts w:ascii="Consolas" w:hAnsi="Consolas" w:cs="Consolas"/>
+          <w:color w:val="000000"/>
+          <w:sz w:val="19"/>
+          <w:szCs w:val="19"/>
+          <w:highlight w:val="white"/>
+        </w:rPr>
+        <w:t xml:space="preserve"> </w:t>
+      </w:r>
+      <w:proofErr w:type="spellStart"/>
+      <w:r>
+        <w:rPr>
+          <w:rFonts w:ascii="Consolas" w:hAnsi="Consolas" w:cs="Consolas"/>
+          <w:color w:val="000000"/>
+          <w:sz w:val="19"/>
+          <w:szCs w:val="19"/>
+          <w:highlight w:val="white"/>
+        </w:rPr>
+        <w:t>CD</w:t>
+      </w:r>
+      <w:proofErr w:type="spellEnd"/>
+      <w:r>
+        <w:rPr>
+          <w:rFonts w:ascii="Consolas" w:hAnsi="Consolas" w:cs="Consolas"/>
+          <w:color w:val="000000"/>
+          <w:sz w:val="19"/>
+          <w:szCs w:val="19"/>
+          <w:highlight w:val="white"/>
+        </w:rPr>
+        <w:t xml:space="preserve"> </w:t>
+      </w:r>
+      <w:proofErr w:type="spellStart"/>
+      <w:r>
+        <w:rPr>
+          <w:rFonts w:ascii="Consolas" w:hAnsi="Consolas" w:cs="Consolas"/>
+          <w:color w:val="000000"/>
+          <w:sz w:val="19"/>
+          <w:szCs w:val="19"/>
+          <w:highlight w:val="white"/>
+        </w:rPr>
+        <w:t>CD</w:t>
+      </w:r>
+      <w:proofErr w:type="spellEnd"/>
+      <w:r>
+        <w:rPr>
+          <w:rFonts w:ascii="Consolas" w:hAnsi="Consolas" w:cs="Consolas"/>
+          <w:color w:val="000000"/>
+          <w:sz w:val="19"/>
+          <w:szCs w:val="19"/>
+          <w:highlight w:val="white"/>
+        </w:rPr>
+        <w:t xml:space="preserve"> </w:t>
+      </w:r>
+      <w:proofErr w:type="spellStart"/>
+      <w:r>
+        <w:rPr>
+          <w:rFonts w:ascii="Consolas" w:hAnsi="Consolas" w:cs="Consolas"/>
+          <w:color w:val="000000"/>
+          <w:sz w:val="19"/>
+          <w:szCs w:val="19"/>
+          <w:highlight w:val="white"/>
+        </w:rPr>
+        <w:t>CD</w:t>
+      </w:r>
+      <w:proofErr w:type="spellEnd"/>
+      <w:r>
+        <w:rPr>
+          <w:rFonts w:ascii="Consolas" w:hAnsi="Consolas" w:cs="Consolas"/>
+          <w:color w:val="000000"/>
+          <w:sz w:val="19"/>
+          <w:szCs w:val="19"/>
+          <w:highlight w:val="white"/>
+        </w:rPr>
+        <w:t xml:space="preserve"> </w:t>
+      </w:r>
+      <w:proofErr w:type="spellStart"/>
+      <w:r>
+        <w:rPr>
+          <w:rFonts w:ascii="Consolas" w:hAnsi="Consolas" w:cs="Consolas"/>
+          <w:color w:val="000000"/>
+          <w:sz w:val="19"/>
+          <w:szCs w:val="19"/>
+          <w:highlight w:val="white"/>
+        </w:rPr>
+        <w:t>CD</w:t>
+      </w:r>
+      <w:proofErr w:type="spellEnd"/>
+      <w:r>
+        <w:rPr>
+          <w:rFonts w:ascii="Consolas" w:hAnsi="Consolas" w:cs="Consolas"/>
+          <w:color w:val="000000"/>
+          <w:sz w:val="19"/>
+          <w:szCs w:val="19"/>
+          <w:highlight w:val="white"/>
+        </w:rPr>
+        <w:t xml:space="preserve"> </w:t>
+      </w:r>
+      <w:proofErr w:type="spellStart"/>
+      <w:r>
+        <w:rPr>
+          <w:rFonts w:ascii="Consolas" w:hAnsi="Consolas" w:cs="Consolas"/>
+          <w:color w:val="000000"/>
+          <w:sz w:val="19"/>
+          <w:szCs w:val="19"/>
+          <w:highlight w:val="white"/>
+        </w:rPr>
+        <w:t>CD</w:t>
+      </w:r>
+      <w:proofErr w:type="spellEnd"/>
+      <w:r>
+        <w:rPr>
+          <w:rFonts w:ascii="Consolas" w:hAnsi="Consolas" w:cs="Consolas"/>
+          <w:color w:val="000000"/>
+          <w:sz w:val="19"/>
+          <w:szCs w:val="19"/>
+          <w:highlight w:val="white"/>
+        </w:rPr>
+        <w:t xml:space="preserve"> </w:t>
+      </w:r>
+      <w:proofErr w:type="spellStart"/>
+      <w:r>
+        <w:rPr>
+          <w:rFonts w:ascii="Consolas" w:hAnsi="Consolas" w:cs="Consolas"/>
+          <w:color w:val="000000"/>
+          <w:sz w:val="19"/>
+          <w:szCs w:val="19"/>
+          <w:highlight w:val="white"/>
+        </w:rPr>
+        <w:t>CD</w:t>
+      </w:r>
+      <w:proofErr w:type="spellEnd"/>
+      <w:r>
+        <w:rPr>
+          <w:rFonts w:ascii="Consolas" w:hAnsi="Consolas" w:cs="Consolas"/>
+          <w:color w:val="000000"/>
+          <w:sz w:val="19"/>
+          <w:szCs w:val="19"/>
+          <w:highlight w:val="white"/>
+        </w:rPr>
+        <w:t xml:space="preserve"> </w:t>
+      </w:r>
+      <w:proofErr w:type="spellStart"/>
+      <w:r>
+        <w:rPr>
+          <w:rFonts w:ascii="Consolas" w:hAnsi="Consolas" w:cs="Consolas"/>
+          <w:color w:val="000000"/>
+          <w:sz w:val="19"/>
+          <w:szCs w:val="19"/>
+          <w:highlight w:val="white"/>
+        </w:rPr>
+        <w:t>CD</w:t>
+      </w:r>
+      <w:proofErr w:type="spellEnd"/>
+      <w:r>
+        <w:rPr>
+          <w:rFonts w:ascii="Consolas" w:hAnsi="Consolas" w:cs="Consolas"/>
+          <w:color w:val="000000"/>
+          <w:sz w:val="19"/>
+          <w:szCs w:val="19"/>
+          <w:highlight w:val="white"/>
+        </w:rPr>
+        <w:t xml:space="preserve"> </w:t>
+      </w:r>
+      <w:proofErr w:type="spellStart"/>
+      <w:r>
+        <w:rPr>
+          <w:rFonts w:ascii="Consolas" w:hAnsi="Consolas" w:cs="Consolas"/>
+          <w:color w:val="000000"/>
+          <w:sz w:val="19"/>
+          <w:szCs w:val="19"/>
+          <w:highlight w:val="white"/>
+        </w:rPr>
+        <w:t>CD</w:t>
+      </w:r>
+      <w:proofErr w:type="spellEnd"/>
+      <w:r>
+        <w:rPr>
+          <w:rFonts w:ascii="Consolas" w:hAnsi="Consolas" w:cs="Consolas"/>
+          <w:color w:val="000000"/>
+          <w:sz w:val="19"/>
+          <w:szCs w:val="19"/>
+          <w:highlight w:val="white"/>
+        </w:rPr>
+        <w:t xml:space="preserve"> </w:t>
+      </w:r>
+      <w:proofErr w:type="spellStart"/>
+      <w:r>
+        <w:rPr>
+          <w:rFonts w:ascii="Consolas" w:hAnsi="Consolas" w:cs="Consolas"/>
+          <w:color w:val="000000"/>
+          <w:sz w:val="19"/>
+          <w:szCs w:val="19"/>
+          <w:highlight w:val="white"/>
+        </w:rPr>
+        <w:t>CD</w:t>
+      </w:r>
+      <w:proofErr w:type="spellEnd"/>
+      <w:r>
+        <w:rPr>
+          <w:rFonts w:ascii="Consolas" w:hAnsi="Consolas" w:cs="Consolas"/>
+          <w:color w:val="000000"/>
+          <w:sz w:val="19"/>
+          <w:szCs w:val="19"/>
+          <w:highlight w:val="white"/>
+        </w:rPr>
+        <w:t xml:space="preserve"> </w:t>
+      </w:r>
+      <w:proofErr w:type="spellStart"/>
+      <w:r>
+        <w:rPr>
+          <w:rFonts w:ascii="Consolas" w:hAnsi="Consolas" w:cs="Consolas"/>
+          <w:color w:val="000000"/>
+          <w:sz w:val="19"/>
+          <w:szCs w:val="19"/>
+          <w:highlight w:val="white"/>
+        </w:rPr>
+        <w:t>CD</w:t>
+      </w:r>
+      <w:proofErr w:type="spellEnd"/>
+      <w:r>
+        <w:rPr>
+          <w:rFonts w:ascii="Consolas" w:hAnsi="Consolas" w:cs="Consolas"/>
+          <w:color w:val="000000"/>
+          <w:sz w:val="19"/>
+          <w:szCs w:val="19"/>
+          <w:highlight w:val="white"/>
+        </w:rPr>
+        <w:t xml:space="preserve"> </w:t>
+      </w:r>
+      <w:proofErr w:type="spellStart"/>
+      <w:r>
+        <w:rPr>
+          <w:rFonts w:ascii="Consolas" w:hAnsi="Consolas" w:cs="Consolas"/>
+          <w:color w:val="000000"/>
+          <w:sz w:val="19"/>
+          <w:szCs w:val="19"/>
+          <w:highlight w:val="white"/>
+        </w:rPr>
+        <w:t>CD</w:t>
+      </w:r>
+      <w:proofErr w:type="spellEnd"/>
+      <w:r>
+        <w:rPr>
+          <w:rFonts w:ascii="Consolas" w:hAnsi="Consolas" w:cs="Consolas"/>
+          <w:color w:val="000000"/>
+          <w:sz w:val="19"/>
+          <w:szCs w:val="19"/>
+          <w:highlight w:val="white"/>
+        </w:rPr>
+        <w:t xml:space="preserve"> </w:t>
+      </w:r>
+      <w:proofErr w:type="spellStart"/>
+      <w:r>
+        <w:rPr>
+          <w:rFonts w:ascii="Consolas" w:hAnsi="Consolas" w:cs="Consolas"/>
+          <w:color w:val="000000"/>
+          <w:sz w:val="19"/>
+          <w:szCs w:val="19"/>
+          <w:highlight w:val="white"/>
+        </w:rPr>
+        <w:t>CD</w:t>
+      </w:r>
+      <w:proofErr w:type="spellEnd"/>
+      <w:r>
+        <w:rPr>
+          <w:rFonts w:ascii="Consolas" w:hAnsi="Consolas" w:cs="Consolas"/>
+          <w:color w:val="000000"/>
+          <w:sz w:val="19"/>
+          <w:szCs w:val="19"/>
+          <w:highlight w:val="white"/>
+        </w:rPr>
+        <w:t xml:space="preserve"> </w:t>
+      </w:r>
+      <w:proofErr w:type="spellStart"/>
+      <w:r>
+        <w:rPr>
+          <w:rFonts w:ascii="Consolas" w:hAnsi="Consolas" w:cs="Consolas"/>
+          <w:color w:val="000000"/>
+          <w:sz w:val="19"/>
+          <w:szCs w:val="19"/>
+          <w:highlight w:val="white"/>
+        </w:rPr>
+        <w:t>CD</w:t>
+      </w:r>
+      <w:proofErr w:type="spellEnd"/>
+      <w:r>
+        <w:rPr>
+          <w:rFonts w:ascii="Consolas" w:hAnsi="Consolas" w:cs="Consolas"/>
+          <w:color w:val="000000"/>
+          <w:sz w:val="19"/>
+          <w:szCs w:val="19"/>
+          <w:highlight w:val="white"/>
+        </w:rPr>
+        <w:t xml:space="preserve"> </w:t>
+      </w:r>
+      <w:proofErr w:type="spellStart"/>
+      <w:r>
+        <w:rPr>
+          <w:rFonts w:ascii="Consolas" w:hAnsi="Consolas" w:cs="Consolas"/>
+          <w:color w:val="000000"/>
+          <w:sz w:val="19"/>
+          <w:szCs w:val="19"/>
+          <w:highlight w:val="white"/>
+        </w:rPr>
+        <w:t>CD</w:t>
+      </w:r>
+      <w:proofErr w:type="spellEnd"/>
+      <w:r>
+        <w:rPr>
+          <w:rFonts w:ascii="Consolas" w:hAnsi="Consolas" w:cs="Consolas"/>
+          <w:color w:val="000000"/>
+          <w:sz w:val="19"/>
+          <w:szCs w:val="19"/>
+          <w:highlight w:val="white"/>
+        </w:rPr>
+        <w:t xml:space="preserve"> </w:t>
+      </w:r>
+    </w:p>
+    <w:p>
+      <w:pPr>
+        <w:autoSpaceDE w:val="0"/>
+        <w:autoSpaceDN w:val="0"/>
+        <w:adjustRightInd w:val="0"/>
+        <w:spacing w:after="0" w:line="240" w:lineRule="auto"/>
+        <w:rPr>
+          <w:rFonts w:ascii="Consolas" w:hAnsi="Consolas" w:cs="Consolas"/>
+          <w:color w:val="000000"/>
+          <w:sz w:val="19"/>
+          <w:szCs w:val="19"/>
+          <w:highlight w:val="white"/>
+        </w:rPr>
+      </w:pPr>
+      <w:r>
+        <w:rPr>
+          <w:rFonts w:ascii="Consolas" w:hAnsi="Consolas" w:cs="Consolas"/>
+          <w:color w:val="000000"/>
+          <w:sz w:val="19"/>
+          <w:szCs w:val="19"/>
+          <w:highlight w:val="white"/>
+        </w:rPr>
+        <w:t>{5812} normal block at 0x004ECBC0, 16544 bytes long.</w:t>
+      </w:r>
+    </w:p>
+    <w:p>
+      <w:pPr>
+        <w:autoSpaceDE w:val="0"/>
+        <w:autoSpaceDN w:val="0"/>
+        <w:adjustRightInd w:val="0"/>
+        <w:spacing w:after="0" w:line="240" w:lineRule="auto"/>
+        <w:rPr>
+          <w:rFonts w:ascii="Consolas" w:hAnsi="Consolas" w:cs="Consolas"/>
+          <w:color w:val="000000"/>
+          <w:sz w:val="19"/>
+          <w:szCs w:val="19"/>
+          <w:highlight w:val="white"/>
+        </w:rPr>
+      </w:pPr>
+      <w:r>
+        <w:rPr>
+          <w:rFonts w:ascii="Consolas" w:hAnsi="Consolas" w:cs="Consolas"/>
+          <w:color w:val="000000"/>
+          <w:sz w:val="19"/>
+          <w:szCs w:val="19"/>
+          <w:highlight w:val="white"/>
+        </w:rPr>
+        <w:t xml:space="preserve"> Data: &lt;           \    &gt; 88 E0 F9 00 01 00 AE 03 AD DA EB 5C 00 00 00 01 </w:t>
+      </w:r>
+    </w:p>
+    <w:p>
+      <w:pPr>
+        <w:autoSpaceDE w:val="0"/>
+        <w:autoSpaceDN w:val="0"/>
+        <w:adjustRightInd w:val="0"/>
+        <w:spacing w:after="0" w:line="240" w:lineRule="auto"/>
+        <w:rPr>
+          <w:rFonts w:ascii="Consolas" w:hAnsi="Consolas" w:cs="Consolas"/>
+          <w:color w:val="000000"/>
+          <w:sz w:val="19"/>
+          <w:szCs w:val="19"/>
+          <w:highlight w:val="white"/>
+        </w:rPr>
+      </w:pPr>
+      <w:r>
+        <w:rPr>
+          <w:rFonts w:ascii="Consolas" w:hAnsi="Consolas" w:cs="Consolas"/>
+          <w:color w:val="000000"/>
+          <w:sz w:val="19"/>
+          <w:szCs w:val="19"/>
+          <w:highlight w:val="white"/>
+        </w:rPr>
+        <w:t>f:\dd\vctools\vc7libs\ship\atlmfc\src\mfc\strcore.cpp(162) : {5808} normal block at 0x004CD148, 34 bytes long.</w:t>
+      </w:r>
+    </w:p>
+    <w:p>
+      <w:pPr>
+        <w:autoSpaceDE w:val="0"/>
+        <w:autoSpaceDN w:val="0"/>
+        <w:adjustRightInd w:val="0"/>
+        <w:spacing w:after="0" w:line="240" w:lineRule="auto"/>
+        <w:rPr>
+          <w:rFonts w:ascii="Consolas" w:hAnsi="Consolas" w:cs="Consolas"/>
+          <w:color w:val="000000"/>
+          <w:sz w:val="19"/>
+          <w:szCs w:val="19"/>
+          <w:highlight w:val="white"/>
+        </w:rPr>
+      </w:pPr>
+      <w:r>
+        <w:rPr>
+          <w:rFonts w:ascii="Consolas" w:hAnsi="Consolas" w:cs="Consolas"/>
+          <w:color w:val="000000"/>
+          <w:sz w:val="19"/>
+          <w:szCs w:val="19"/>
+          <w:highlight w:val="white"/>
+        </w:rPr>
+        <w:t xml:space="preserve"> Data: &lt; 8              &gt; C0 38 D7 0F 08 00 00 00 08 00 00 00 01 00 00 00 </w:t>
+      </w:r>
+    </w:p>
+    <w:p>
+      <w:pPr>
+        <w:autoSpaceDE w:val="0"/>
+        <w:autoSpaceDN w:val="0"/>
+        <w:adjustRightInd w:val="0"/>
+        <w:spacing w:after="0" w:line="240" w:lineRule="auto"/>
+        <w:rPr>
+          <w:rFonts w:ascii="Consolas" w:hAnsi="Consolas" w:cs="Consolas"/>
+          <w:color w:val="000000"/>
+          <w:sz w:val="19"/>
+          <w:szCs w:val="19"/>
+          <w:highlight w:val="white"/>
+        </w:rPr>
+      </w:pPr>
+      <w:r>
+        <w:rPr>
+          <w:rFonts w:ascii="Consolas" w:hAnsi="Consolas" w:cs="Consolas"/>
+          <w:color w:val="000000"/>
+          <w:sz w:val="19"/>
+          <w:szCs w:val="19"/>
+          <w:highlight w:val="white"/>
+        </w:rPr>
+        <w:t>{5807} client block at 0x004EBAD8, subtype c0, 4280 bytes long.</w:t>
+      </w:r>
+    </w:p>
+    <w:p>
+      <w:pPr>
+        <w:autoSpaceDE w:val="0"/>
+        <w:autoSpaceDN w:val="0"/>
+        <w:adjustRightInd w:val="0"/>
+        <w:spacing w:after="0" w:line="240" w:lineRule="auto"/>
+        <w:rPr>
+          <w:rFonts w:ascii="Consolas" w:hAnsi="Consolas" w:cs="Consolas"/>
+          <w:color w:val="000000"/>
+          <w:sz w:val="19"/>
+          <w:szCs w:val="19"/>
+          <w:highlight w:val="white"/>
+        </w:rPr>
+      </w:pPr>
+      <w:r>
+        <w:rPr>
+          <w:rFonts w:ascii="Consolas" w:hAnsi="Consolas" w:cs="Consolas"/>
+          <w:color w:val="000000"/>
+          <w:sz w:val="19"/>
+          <w:szCs w:val="19"/>
+          <w:highlight w:val="white"/>
+        </w:rPr>
+        <w:t xml:space="preserve">f:\dd\vctools\vc7libs\ship\atlmfc\src\mfc\dumpcont.cpp(23) : </w:t>
+      </w:r>
+      <w:proofErr w:type="spellStart"/>
+      <w:r>
+        <w:rPr>
+          <w:rFonts w:ascii="Consolas" w:hAnsi="Consolas" w:cs="Consolas"/>
+          <w:color w:val="000000"/>
+          <w:sz w:val="19"/>
+          <w:szCs w:val="19"/>
+          <w:highlight w:val="white"/>
+        </w:rPr>
+        <w:t>atlTraceGeneral</w:t>
+      </w:r>
+      <w:proofErr w:type="spellEnd"/>
+      <w:r>
+        <w:rPr>
+          <w:rFonts w:ascii="Consolas" w:hAnsi="Consolas" w:cs="Consolas"/>
+          <w:color w:val="000000"/>
+          <w:sz w:val="19"/>
+          <w:szCs w:val="19"/>
+          <w:highlight w:val="white"/>
+        </w:rPr>
+        <w:t xml:space="preserve"> - a </w:t>
+      </w:r>
+      <w:proofErr w:type="spellStart"/>
+      <w:r>
+        <w:rPr>
+          <w:rFonts w:ascii="Consolas" w:hAnsi="Consolas" w:cs="Consolas"/>
+          <w:color w:val="000000"/>
+          <w:sz w:val="19"/>
+          <w:szCs w:val="19"/>
+          <w:highlight w:val="white"/>
+        </w:rPr>
+        <w:t>CAsyncSocket</w:t>
+      </w:r>
+      <w:proofErr w:type="spellEnd"/>
+      <w:r>
+        <w:rPr>
+          <w:rFonts w:ascii="Consolas" w:hAnsi="Consolas" w:cs="Consolas"/>
+          <w:color w:val="000000"/>
+          <w:sz w:val="19"/>
+          <w:szCs w:val="19"/>
+          <w:highlight w:val="white"/>
+        </w:rPr>
+        <w:t xml:space="preserve"> object at $004EBAD8, 4280 bytes long</w:t>
+      </w:r>
+    </w:p>
+    <w:p>
+      <w:pPr>
+        <w:autoSpaceDE w:val="0"/>
+        <w:autoSpaceDN w:val="0"/>
+        <w:adjustRightInd w:val="0"/>
+        <w:spacing w:after="0" w:line="240" w:lineRule="auto"/>
+        <w:rPr>
+          <w:rFonts w:ascii="Consolas" w:hAnsi="Consolas" w:cs="Consolas"/>
+          <w:color w:val="000000"/>
+          <w:sz w:val="19"/>
+          <w:szCs w:val="19"/>
+          <w:highlight w:val="white"/>
+        </w:rPr>
+      </w:pPr>
+      <w:r>
+        <w:rPr>
+          <w:rFonts w:ascii="Consolas" w:hAnsi="Consolas" w:cs="Consolas"/>
+          <w:color w:val="000000"/>
+          <w:sz w:val="19"/>
+          <w:szCs w:val="19"/>
+          <w:highlight w:val="white"/>
+        </w:rPr>
+        <w:t>{5790} client block at 0x004D8F00, subtype c0, 108 bytes long.</w:t>
+      </w:r>
+    </w:p>
+    <w:p>
+      <w:pPr>
+        <w:autoSpaceDE w:val="0"/>
+        <w:autoSpaceDN w:val="0"/>
+        <w:adjustRightInd w:val="0"/>
+        <w:spacing w:after="0" w:line="240" w:lineRule="auto"/>
+        <w:rPr>
+          <w:rFonts w:ascii="Consolas" w:hAnsi="Consolas" w:cs="Consolas"/>
+          <w:color w:val="000000"/>
+          <w:sz w:val="19"/>
+          <w:szCs w:val="19"/>
+          <w:highlight w:val="white"/>
+        </w:rPr>
+      </w:pPr>
+      <w:r>
+        <w:rPr>
+          <w:rFonts w:ascii="Consolas" w:hAnsi="Consolas" w:cs="Consolas"/>
+          <w:color w:val="000000"/>
+          <w:sz w:val="19"/>
+          <w:szCs w:val="19"/>
+          <w:highlight w:val="white"/>
+        </w:rPr>
+        <w:t xml:space="preserve">f:\dd\vctools\vc7libs\ship\atlmfc\src\mfc\dumpcont.cpp(23) : </w:t>
+      </w:r>
+      <w:proofErr w:type="spellStart"/>
+      <w:r>
+        <w:rPr>
+          <w:rFonts w:ascii="Consolas" w:hAnsi="Consolas" w:cs="Consolas"/>
+          <w:color w:val="000000"/>
+          <w:sz w:val="19"/>
+          <w:szCs w:val="19"/>
+          <w:highlight w:val="white"/>
+        </w:rPr>
+        <w:t>atlTraceGeneral</w:t>
+      </w:r>
+      <w:proofErr w:type="spellEnd"/>
+      <w:r>
+        <w:rPr>
+          <w:rFonts w:ascii="Consolas" w:hAnsi="Consolas" w:cs="Consolas"/>
+          <w:color w:val="000000"/>
+          <w:sz w:val="19"/>
+          <w:szCs w:val="19"/>
+          <w:highlight w:val="white"/>
+        </w:rPr>
+        <w:t xml:space="preserve"> - a </w:t>
+      </w:r>
+      <w:proofErr w:type="spellStart"/>
+      <w:r>
+        <w:rPr>
+          <w:rFonts w:ascii="Consolas" w:hAnsi="Consolas" w:cs="Consolas"/>
+          <w:color w:val="000000"/>
+          <w:sz w:val="19"/>
+          <w:szCs w:val="19"/>
+          <w:highlight w:val="white"/>
+        </w:rPr>
+        <w:t>CServerSocketOwnerThread</w:t>
+      </w:r>
+      <w:proofErr w:type="spellEnd"/>
+      <w:r>
+        <w:rPr>
+          <w:rFonts w:ascii="Consolas" w:hAnsi="Consolas" w:cs="Consolas"/>
+          <w:color w:val="000000"/>
+          <w:sz w:val="19"/>
+          <w:szCs w:val="19"/>
+          <w:highlight w:val="white"/>
+        </w:rPr>
+        <w:t xml:space="preserve"> object at $004D8F00, 108 bytes long</w:t>
+      </w:r>
+    </w:p>
+    <w:p>
+      <w:pPr>
+        <w:autoSpaceDE w:val="0"/>
+        <w:autoSpaceDN w:val="0"/>
+        <w:adjustRightInd w:val="0"/>
+        <w:spacing w:after="0" w:line="240" w:lineRule="auto"/>
+        <w:rPr>
+          <w:rFonts w:ascii="Consolas" w:hAnsi="Consolas" w:cs="Consolas"/>
+          <w:color w:val="000000"/>
+          <w:sz w:val="19"/>
+          <w:szCs w:val="19"/>
+          <w:highlight w:val="white"/>
+        </w:rPr>
+      </w:pPr>
+      <w:r>
+        <w:rPr>
+          <w:rFonts w:ascii="Consolas" w:hAnsi="Consolas" w:cs="Consolas"/>
+          <w:color w:val="000000"/>
+          <w:sz w:val="19"/>
+          <w:szCs w:val="19"/>
+          <w:highlight w:val="white"/>
+        </w:rPr>
+        <w:t>f:\dd\vctools\vc7libs\ship\atlmfc\src\mfc\strcore.cpp(162) : {5755} normal block at 0x004B65D8, 44 bytes long.</w:t>
+      </w:r>
+    </w:p>
+    <w:p>
+      <w:pPr>
+        <w:autoSpaceDE w:val="0"/>
+        <w:autoSpaceDN w:val="0"/>
+        <w:adjustRightInd w:val="0"/>
+        <w:spacing w:after="0" w:line="240" w:lineRule="auto"/>
+        <w:rPr>
+          <w:rFonts w:ascii="Consolas" w:hAnsi="Consolas" w:cs="Consolas"/>
+          <w:color w:val="000000"/>
+          <w:sz w:val="19"/>
+          <w:szCs w:val="19"/>
+          <w:highlight w:val="white"/>
+        </w:rPr>
+      </w:pPr>
+      <w:r>
+        <w:rPr>
+          <w:rFonts w:ascii="Consolas" w:hAnsi="Consolas" w:cs="Consolas"/>
+          <w:color w:val="000000"/>
+          <w:sz w:val="19"/>
+          <w:szCs w:val="19"/>
+          <w:highlight w:val="white"/>
+        </w:rPr>
+        <w:t xml:space="preserve"> Data: &lt; 8              &gt; C0 38 D7 0F 0D 00 00 00 0D 00 00 00 01 00 00 00 </w:t>
+      </w:r>
+    </w:p>
+    <w:p>
+      <w:pPr>
+        <w:autoSpaceDE w:val="0"/>
+        <w:autoSpaceDN w:val="0"/>
+        <w:adjustRightInd w:val="0"/>
+        <w:spacing w:after="0" w:line="240" w:lineRule="auto"/>
+        <w:rPr>
+          <w:rFonts w:ascii="Consolas" w:hAnsi="Consolas" w:cs="Consolas"/>
+          <w:color w:val="000000"/>
+          <w:sz w:val="19"/>
+          <w:szCs w:val="19"/>
+          <w:highlight w:val="white"/>
+        </w:rPr>
+      </w:pPr>
+      <w:r>
+        <w:rPr>
+          <w:rFonts w:ascii="Consolas" w:hAnsi="Consolas" w:cs="Consolas"/>
+          <w:color w:val="000000"/>
+          <w:sz w:val="19"/>
+          <w:szCs w:val="19"/>
+          <w:highlight w:val="white"/>
+        </w:rPr>
+        <w:t>Object dump complete.</w:t>
+      </w:r>
+    </w:p>
+    <w:p>
+      <w:pPr>
+        <w:autoSpaceDE w:val="0"/>
+        <w:autoSpaceDN w:val="0"/>
+        <w:adjustRightInd w:val="0"/>
+        <w:spacing w:after="0" w:line="240" w:lineRule="auto"/>
+        <w:rPr>
+          <w:rFonts w:ascii="Consolas" w:hAnsi="Consolas" w:cs="Consolas"/>
+          <w:color w:val="000000"/>
+          <w:sz w:val="19"/>
+          <w:szCs w:val="19"/>
+          <w:highlight w:val="white"/>
+        </w:rPr>
+      </w:pPr>
+      <w:r>
+        <w:rPr>
+          <w:rFonts w:ascii="Consolas" w:hAnsi="Consolas" w:cs="Consolas"/>
+          <w:color w:val="000000"/>
+          <w:sz w:val="19"/>
+          <w:szCs w:val="19"/>
+          <w:highlight w:val="white"/>
+        </w:rPr>
+        <w:t>The program '[10116] PA2Win.exe' has exited with code 0 (0x0).</w:t>
+      </w:r>
+    </w:p>
+    <w:p>
+      <w:pPr>
+        <w:autoSpaceDE w:val="0"/>
+        <w:autoSpaceDN w:val="0"/>
+        <w:adjustRightInd w:val="0"/>
+        <w:spacing w:after="0" w:line="240" w:lineRule="auto"/>
+        <w:rPr>
+          <w:rFonts w:ascii="Consolas" w:hAnsi="Consolas" w:cs="Consolas"/>
+          <w:color w:val="000000"/>
+          <w:sz w:val="19"/>
+          <w:szCs w:val="19"/>
+          <w:highlight w:val="white"/>
+        </w:rPr>
+      </w:pPr>
       <w:bookmarkStart w:id="0" w:name="_GoBack"/>
-      <w:r>
-        <w:rPr>
-          <w:rFonts w:ascii="Consolas" w:hAnsi="Consolas" w:cs="Consolas"/>
-          <w:b/>
-          <w:color w:val="000000"/>
-          <w:sz w:val="19"/>
-          <w:szCs w:val="19"/>
-          <w:highlight w:val="white"/>
-        </w:rPr>
-        <w:t>4280</w:t>
-      </w:r>
       <w:bookmarkEnd w:id="0"/>
-      <w:r>
-        <w:rPr>
-          <w:rFonts w:ascii="Consolas" w:hAnsi="Consolas" w:cs="Consolas"/>
-          <w:color w:val="000000"/>
-          <w:sz w:val="19"/>
-          <w:szCs w:val="19"/>
-          <w:highlight w:val="white"/>
-        </w:rPr>
-        <w:t xml:space="preserve"> bytes long</w:t>
-      </w:r>
-    </w:p>
-    <w:p>
-      <w:pPr>
-        <w:autoSpaceDE w:val="0"/>
-        <w:autoSpaceDN w:val="0"/>
-        <w:adjustRightInd w:val="0"/>
-        <w:spacing w:after="0" w:line="240" w:lineRule="auto"/>
-        <w:rPr>
-          <w:rFonts w:ascii="Consolas" w:hAnsi="Consolas" w:cs="Consolas"/>
-          <w:color w:val="000000"/>
-          <w:sz w:val="19"/>
-          <w:szCs w:val="19"/>
-          <w:highlight w:val="white"/>
-        </w:rPr>
-      </w:pPr>
-      <w:r>
-        <w:rPr>
-          <w:rFonts w:ascii="Consolas" w:hAnsi="Consolas" w:cs="Consolas"/>
-          <w:color w:val="000000"/>
-          <w:sz w:val="19"/>
-          <w:szCs w:val="19"/>
-          <w:highlight w:val="white"/>
-        </w:rPr>
-        <w:t>{4934} client block at 0x004191F8, subtype c0, 108 bytes long.</w:t>
-      </w:r>
-    </w:p>
-    <w:p>
-      <w:pPr>
-        <w:autoSpaceDE w:val="0"/>
-        <w:autoSpaceDN w:val="0"/>
-        <w:adjustRightInd w:val="0"/>
-        <w:spacing w:after="0" w:line="240" w:lineRule="auto"/>
-        <w:rPr>
-          <w:rFonts w:ascii="Consolas" w:hAnsi="Consolas" w:cs="Consolas"/>
-          <w:color w:val="000000"/>
-          <w:sz w:val="19"/>
-          <w:szCs w:val="19"/>
-          <w:highlight w:val="white"/>
-        </w:rPr>
-      </w:pPr>
-      <w:r>
-        <w:rPr>
-          <w:rFonts w:ascii="Consolas" w:hAnsi="Consolas" w:cs="Consolas"/>
-          <w:color w:val="000000"/>
-          <w:sz w:val="19"/>
-          <w:szCs w:val="19"/>
-          <w:highlight w:val="white"/>
-        </w:rPr>
-        <w:t xml:space="preserve">f:\dd\vctools\vc7libs\ship\atlmfc\src\mfc\dumpcont.cpp(23) : </w:t>
-      </w:r>
-      <w:proofErr w:type="spellStart"/>
-      <w:r>
-        <w:rPr>
-          <w:rFonts w:ascii="Consolas" w:hAnsi="Consolas" w:cs="Consolas"/>
-          <w:color w:val="000000"/>
-          <w:sz w:val="19"/>
-          <w:szCs w:val="19"/>
-          <w:highlight w:val="white"/>
-        </w:rPr>
-        <w:t>atlTraceGeneral</w:t>
-      </w:r>
-      <w:proofErr w:type="spellEnd"/>
-      <w:r>
-        <w:rPr>
-          <w:rFonts w:ascii="Consolas" w:hAnsi="Consolas" w:cs="Consolas"/>
-          <w:color w:val="000000"/>
-          <w:sz w:val="19"/>
-          <w:szCs w:val="19"/>
-          <w:highlight w:val="white"/>
-        </w:rPr>
-        <w:t xml:space="preserve"> - a </w:t>
-      </w:r>
-      <w:proofErr w:type="spellStart"/>
-      <w:r>
-        <w:rPr>
-          <w:rFonts w:ascii="Consolas" w:hAnsi="Consolas" w:cs="Consolas"/>
-          <w:b/>
-          <w:color w:val="000000"/>
-          <w:sz w:val="19"/>
-          <w:szCs w:val="19"/>
-          <w:highlight w:val="white"/>
-        </w:rPr>
-        <w:t>CServerSocketOwnerThread</w:t>
-      </w:r>
-      <w:proofErr w:type="spellEnd"/>
-      <w:r>
-        <w:rPr>
-          <w:rFonts w:ascii="Consolas" w:hAnsi="Consolas" w:cs="Consolas"/>
-          <w:color w:val="000000"/>
-          <w:sz w:val="19"/>
-          <w:szCs w:val="19"/>
-          <w:highlight w:val="white"/>
-        </w:rPr>
-        <w:t xml:space="preserve"> object at $004191F8, 108 bytes long</w:t>
-      </w:r>
-    </w:p>
-    <w:p>
-      <w:pPr>
-        <w:autoSpaceDE w:val="0"/>
-        <w:autoSpaceDN w:val="0"/>
-        <w:adjustRightInd w:val="0"/>
-        <w:spacing w:after="0" w:line="240" w:lineRule="auto"/>
-        <w:rPr>
-          <w:rFonts w:ascii="Consolas" w:hAnsi="Consolas" w:cs="Consolas"/>
-          <w:color w:val="000000"/>
-          <w:sz w:val="19"/>
-          <w:szCs w:val="19"/>
-          <w:highlight w:val="white"/>
-        </w:rPr>
-      </w:pPr>
-      <w:r>
-        <w:rPr>
-          <w:rFonts w:ascii="Consolas" w:hAnsi="Consolas" w:cs="Consolas"/>
-          <w:color w:val="000000"/>
-          <w:sz w:val="19"/>
-          <w:szCs w:val="19"/>
-          <w:highlight w:val="white"/>
-        </w:rPr>
-        <w:t>f:\dd\vctools\vc7libs\ship\atlmfc\src\mfc\strcore.cpp(162) : {4902} normal block at 0x003E6580, 44 bytes long.</w:t>
-      </w:r>
-    </w:p>
-    <w:p>
-      <w:pPr>
-        <w:autoSpaceDE w:val="0"/>
-        <w:autoSpaceDN w:val="0"/>
-        <w:adjustRightInd w:val="0"/>
-        <w:spacing w:after="0" w:line="240" w:lineRule="auto"/>
-        <w:rPr>
-          <w:rFonts w:ascii="Consolas" w:hAnsi="Consolas" w:cs="Consolas"/>
-          <w:color w:val="000000"/>
-          <w:sz w:val="19"/>
-          <w:szCs w:val="19"/>
-          <w:highlight w:val="white"/>
-        </w:rPr>
-      </w:pPr>
-      <w:r>
-        <w:rPr>
-          <w:rFonts w:ascii="Consolas" w:hAnsi="Consolas" w:cs="Consolas"/>
-          <w:color w:val="000000"/>
-          <w:sz w:val="19"/>
-          <w:szCs w:val="19"/>
-          <w:highlight w:val="white"/>
-        </w:rPr>
-        <w:t xml:space="preserve"> Data: &lt; 8              &gt; C0 38 A2 0F 0D 00 00 00 0D 00 00 00 01 00 00 00 </w:t>
-      </w:r>
-    </w:p>
-    <w:p>
-      <w:pPr>
-        <w:autoSpaceDE w:val="0"/>
-        <w:autoSpaceDN w:val="0"/>
-        <w:adjustRightInd w:val="0"/>
-        <w:spacing w:after="0" w:line="240" w:lineRule="auto"/>
-        <w:rPr>
-          <w:rFonts w:ascii="Consolas" w:hAnsi="Consolas" w:cs="Consolas"/>
-          <w:color w:val="000000"/>
-          <w:sz w:val="19"/>
-          <w:szCs w:val="19"/>
-          <w:highlight w:val="white"/>
-        </w:rPr>
-      </w:pPr>
-      <w:r>
-        <w:rPr>
-          <w:rFonts w:ascii="Consolas" w:hAnsi="Consolas" w:cs="Consolas"/>
-          <w:color w:val="000000"/>
-          <w:sz w:val="19"/>
-          <w:szCs w:val="19"/>
-          <w:highlight w:val="white"/>
-        </w:rPr>
-        <w:t>Object dump complete.</w:t>
-      </w:r>
-    </w:p>
-    <w:p>
-      <w:pPr>
-        <w:autoSpaceDE w:val="0"/>
-        <w:autoSpaceDN w:val="0"/>
-        <w:adjustRightInd w:val="0"/>
-        <w:spacing w:after="0" w:line="240" w:lineRule="auto"/>
-        <w:rPr>
-          <w:rFonts w:ascii="Consolas" w:hAnsi="Consolas" w:cs="Consolas"/>
-          <w:color w:val="000000"/>
-          <w:sz w:val="19"/>
-          <w:szCs w:val="19"/>
-          <w:highlight w:val="white"/>
-        </w:rPr>
-      </w:pPr>
-      <w:r>
-        <w:rPr>
-          <w:rFonts w:ascii="Consolas" w:hAnsi="Consolas" w:cs="Consolas"/>
-          <w:color w:val="000000"/>
-          <w:sz w:val="19"/>
-          <w:szCs w:val="19"/>
-          <w:highlight w:val="white"/>
-        </w:rPr>
-        <w:t>The program '[10976] PA2Win.exe</w:t>
-      </w:r>
-      <w:r>
-        <w:rPr>
-          <w:rFonts w:ascii="Consolas" w:hAnsi="Consolas" w:cs="Consolas"/>
-          <w:color w:val="000000"/>
-          <w:sz w:val="19"/>
-          <w:szCs w:val="19"/>
-          <w:highlight w:val="white"/>
-        </w:rPr>
-        <w:t>' has exited with code 0 (0x0).</w:t>
-      </w:r>
     </w:p>
     <w:sectPr>
       <w:footerReference w:type="default" r:id="rId8"/>
@@ -2619,7 +3608,7 @@
       <w:rPr>
         <w:noProof/>
       </w:rPr>
-      <w:t>2</w:t>
+      <w:t>4</w:t>
     </w:r>
     <w:r>
       <w:fldChar w:fldCharType="end"/>
@@ -2640,7 +3629,7 @@
       <w:rPr>
         <w:noProof/>
       </w:rPr>
-      <w:t>3</w:t>
+      <w:t>4</w:t>
     </w:r>
     <w:r>
       <w:rPr>

</xml_diff>